<commit_message>
added top 15 table
</commit_message>
<xml_diff>
--- a/Documentation/Wine App setup.docx
+++ b/Documentation/Wine App setup.docx
@@ -75,21 +75,8 @@
           <w:numId w:val="1"/>
         </w:numPr>
       </w:pPr>
-      <w:proofErr w:type="spellStart"/>
-      <w:r>
-        <w:t>Conda</w:t>
-      </w:r>
-      <w:proofErr w:type="spellEnd"/>
-      <w:r>
-        <w:t xml:space="preserve"> activate </w:t>
-      </w:r>
-      <w:proofErr w:type="spellStart"/>
-      <w:r>
-        <w:t>PythonData</w:t>
-      </w:r>
-      <w:proofErr w:type="spellEnd"/>
-      <w:r>
-        <w:t xml:space="preserve"> (or appropriate Python environment)</w:t>
+      <w:r>
+        <w:t>Conda activate PythonData (or appropriate Python environment)</w:t>
       </w:r>
     </w:p>
     <w:p>
@@ -104,15 +91,7 @@
         <w:t xml:space="preserve">CD to </w:t>
       </w:r>
       <w:r>
-        <w:t>\</w:t>
-      </w:r>
-      <w:proofErr w:type="spellStart"/>
-      <w:r>
-        <w:t>src</w:t>
-      </w:r>
-      <w:proofErr w:type="spellEnd"/>
-      <w:r>
-        <w:t>\static\python</w:t>
+        <w:t>\src\static\python</w:t>
       </w:r>
     </w:p>
     <w:p>
@@ -340,134 +319,267 @@
           <w:t>http://127.0.0.1:5000/tasters/Merlot</w:t>
         </w:r>
       </w:hyperlink>
+    </w:p>
+    <w:p>
+      <w:pPr>
+        <w:spacing w:before="100" w:beforeAutospacing="1" w:after="100" w:afterAutospacing="1" w:line="240" w:lineRule="auto"/>
+        <w:ind w:left="720"/>
+      </w:pPr>
+      <w:hyperlink r:id="rId10" w:history="1">
+        <w:r>
+          <w:rPr>
+            <w:rStyle w:val="Hyperlink"/>
+            <w:u w:val="none"/>
+          </w:rPr>
+          <w:t>Get a particular +/- price</w:t>
+        </w:r>
+        <w:r>
+          <w:rPr>
+            <w:rStyle w:val="Hyperlink"/>
+            <w:u w:val="none"/>
+          </w:rPr>
+          <w:tab/>
+        </w:r>
+        <w:r>
+          <w:rPr>
+            <w:rStyle w:val="Hyperlink"/>
+            <w:u w:val="none"/>
+          </w:rPr>
+          <w:tab/>
+        </w:r>
+        <w:r>
+          <w:rPr>
+            <w:rStyle w:val="Hyperlink"/>
+            <w:u w:val="none"/>
+          </w:rPr>
+          <w:tab/>
+          <w:t>http://127.0.0.1:5000/price/44</w:t>
+        </w:r>
+      </w:hyperlink>
+    </w:p>
+    <w:p>
+      <w:pPr>
+        <w:spacing w:before="100" w:beforeAutospacing="1" w:after="100" w:afterAutospacing="1" w:line="240" w:lineRule="auto"/>
+        <w:ind w:left="720"/>
+      </w:pPr>
+      <w:hyperlink r:id="rId11" w:history="1">
+        <w:r>
+          <w:rPr>
+            <w:rStyle w:val="Hyperlink"/>
+            <w:u w:val="none"/>
+          </w:rPr>
+          <w:t>Get a particular vintage year:</w:t>
+        </w:r>
+        <w:r>
+          <w:rPr>
+            <w:rStyle w:val="Hyperlink"/>
+            <w:u w:val="none"/>
+          </w:rPr>
+          <w:tab/>
+        </w:r>
+        <w:r>
+          <w:rPr>
+            <w:rStyle w:val="Hyperlink"/>
+            <w:u w:val="none"/>
+          </w:rPr>
+          <w:tab/>
+        </w:r>
+        <w:r>
+          <w:rPr>
+            <w:rStyle w:val="Hyperlink"/>
+            <w:u w:val="none"/>
+          </w:rPr>
+          <w:tab/>
+          <w:t xml:space="preserve">http://127.0.0.1:5000/vintage/2012 </w:t>
+        </w:r>
+      </w:hyperlink>
+    </w:p>
+    <w:p>
+      <w:pPr>
+        <w:spacing w:before="100" w:beforeAutospacing="1" w:after="100" w:afterAutospacing="1" w:line="240" w:lineRule="auto"/>
+        <w:ind w:left="720"/>
+      </w:pPr>
+      <w:hyperlink r:id="rId12" w:history="1">
+        <w:r>
+          <w:rPr>
+            <w:rStyle w:val="Hyperlink"/>
+            <w:u w:val="none"/>
+          </w:rPr>
+          <w:t>Get a particular winery:</w:t>
+        </w:r>
+        <w:r>
+          <w:rPr>
+            <w:rStyle w:val="Hyperlink"/>
+            <w:u w:val="none"/>
+          </w:rPr>
+          <w:tab/>
+        </w:r>
+        <w:r>
+          <w:rPr>
+            <w:rStyle w:val="Hyperlink"/>
+            <w:u w:val="none"/>
+          </w:rPr>
+          <w:tab/>
+        </w:r>
+        <w:r>
+          <w:rPr>
+            <w:rStyle w:val="Hyperlink"/>
+            <w:u w:val="none"/>
+          </w:rPr>
+          <w:tab/>
+        </w:r>
+        <w:r>
+          <w:rPr>
+            <w:rStyle w:val="Hyperlink"/>
+            <w:u w:val="none"/>
+          </w:rPr>
+          <w:tab/>
+          <w:t xml:space="preserve">http://127.0.0.1:5000/winery/Aaron </w:t>
+        </w:r>
+      </w:hyperlink>
+    </w:p>
+    <w:p>
+      <w:pPr>
+        <w:pStyle w:val="ListParagraph"/>
+      </w:pPr>
+      <w:r>
+        <w:t>Note: I add routes and adjust returned variables easily…let me know!</w:t>
+      </w:r>
+    </w:p>
+    <w:p>
+      <w:pPr>
+        <w:pStyle w:val="ListParagraph"/>
+      </w:pPr>
+    </w:p>
+    <w:p>
+      <w:pPr>
+        <w:pStyle w:val="ListParagraph"/>
+        <w:numPr>
+          <w:ilvl w:val="0"/>
+          <w:numId w:val="1"/>
+        </w:numPr>
+      </w:pPr>
+      <w:r>
+        <w:t>Adding the wine_count summary table</w:t>
+      </w:r>
+    </w:p>
+    <w:p>
+      <w:pPr>
+        <w:pStyle w:val="ListParagraph"/>
+      </w:pPr>
+      <w:r>
+        <w:t>In Postgres run from folder: Data\SQL</w:t>
+      </w:r>
+    </w:p>
+    <w:p>
+      <w:pPr>
+        <w:pStyle w:val="ListParagraph"/>
+        <w:numPr>
+          <w:ilvl w:val="1"/>
+          <w:numId w:val="1"/>
+        </w:numPr>
+      </w:pPr>
+      <w:r>
+        <w:t>100-wine_count_schema.sql</w:t>
+      </w:r>
+    </w:p>
+    <w:p>
+      <w:pPr>
+        <w:pStyle w:val="ListParagraph"/>
+        <w:numPr>
+          <w:ilvl w:val="1"/>
+          <w:numId w:val="1"/>
+        </w:numPr>
+      </w:pPr>
+      <w:r>
+        <w:t>10</w:t>
+      </w:r>
+      <w:r>
+        <w:t>3</w:t>
+      </w:r>
       <w:bookmarkStart w:id="0" w:name="_GoBack"/>
       <w:bookmarkEnd w:id="0"/>
-    </w:p>
-    <w:p>
-      <w:pPr>
-        <w:spacing w:before="100" w:beforeAutospacing="1" w:after="100" w:afterAutospacing="1" w:line="240" w:lineRule="auto"/>
-        <w:ind w:left="720"/>
-      </w:pPr>
-      <w:hyperlink r:id="rId10" w:history="1">
-        <w:r>
-          <w:rPr>
-            <w:rStyle w:val="Hyperlink"/>
-            <w:u w:val="none"/>
-          </w:rPr>
-          <w:t>Get a particular +/- price</w:t>
-        </w:r>
-        <w:r>
-          <w:rPr>
-            <w:rStyle w:val="Hyperlink"/>
-            <w:u w:val="none"/>
-          </w:rPr>
-          <w:tab/>
-        </w:r>
-        <w:r>
-          <w:rPr>
-            <w:rStyle w:val="Hyperlink"/>
-            <w:u w:val="none"/>
-          </w:rPr>
-          <w:tab/>
-        </w:r>
-        <w:r>
-          <w:rPr>
-            <w:rStyle w:val="Hyperlink"/>
-            <w:u w:val="none"/>
-          </w:rPr>
-          <w:tab/>
-          <w:t>http://127.0.0.1:5000/price/44</w:t>
-        </w:r>
-      </w:hyperlink>
-    </w:p>
-    <w:p>
-      <w:pPr>
-        <w:spacing w:before="100" w:beforeAutospacing="1" w:after="100" w:afterAutospacing="1" w:line="240" w:lineRule="auto"/>
-        <w:ind w:left="720"/>
-      </w:pPr>
-      <w:hyperlink r:id="rId11" w:history="1">
-        <w:r>
-          <w:rPr>
-            <w:rStyle w:val="Hyperlink"/>
-            <w:u w:val="none"/>
-          </w:rPr>
-          <w:t>Get a particular vintage year:</w:t>
-        </w:r>
-        <w:r>
-          <w:rPr>
-            <w:rStyle w:val="Hyperlink"/>
-            <w:u w:val="none"/>
-          </w:rPr>
-          <w:tab/>
-        </w:r>
-        <w:r>
-          <w:rPr>
-            <w:rStyle w:val="Hyperlink"/>
-            <w:u w:val="none"/>
-          </w:rPr>
-          <w:tab/>
-        </w:r>
-        <w:r>
-          <w:rPr>
-            <w:rStyle w:val="Hyperlink"/>
-            <w:u w:val="none"/>
-          </w:rPr>
-          <w:tab/>
-          <w:t xml:space="preserve">http://127.0.0.1:5000/vintage/2012 </w:t>
-        </w:r>
-      </w:hyperlink>
-    </w:p>
-    <w:p>
-      <w:pPr>
-        <w:spacing w:before="100" w:beforeAutospacing="1" w:after="100" w:afterAutospacing="1" w:line="240" w:lineRule="auto"/>
-        <w:ind w:left="720"/>
-      </w:pPr>
-      <w:hyperlink r:id="rId12" w:history="1">
-        <w:r>
-          <w:rPr>
-            <w:rStyle w:val="Hyperlink"/>
-            <w:u w:val="none"/>
-          </w:rPr>
-          <w:t>Get a particular winery:</w:t>
-        </w:r>
-        <w:r>
-          <w:rPr>
-            <w:rStyle w:val="Hyperlink"/>
-            <w:u w:val="none"/>
-          </w:rPr>
-          <w:tab/>
-        </w:r>
-        <w:r>
-          <w:rPr>
-            <w:rStyle w:val="Hyperlink"/>
-            <w:u w:val="none"/>
-          </w:rPr>
-          <w:tab/>
-        </w:r>
-        <w:r>
-          <w:rPr>
-            <w:rStyle w:val="Hyperlink"/>
-            <w:u w:val="none"/>
-          </w:rPr>
-          <w:tab/>
-        </w:r>
-        <w:r>
-          <w:rPr>
-            <w:rStyle w:val="Hyperlink"/>
-            <w:u w:val="none"/>
-          </w:rPr>
-          <w:tab/>
-          <w:t xml:space="preserve">http://127.0.0.1:5000/winery/Aaron </w:t>
-        </w:r>
-      </w:hyperlink>
-    </w:p>
-    <w:p>
-      <w:pPr>
-        <w:pStyle w:val="ListParagraph"/>
-      </w:pPr>
-      <w:r>
-        <w:t>Note: I add routes and adjust returned variables easily…let me know!</w:t>
-      </w:r>
+      <w:r>
+        <w:t>-wine_count_load.sql</w:t>
+      </w:r>
+    </w:p>
+    <w:p>
+      <w:pPr>
+        <w:pStyle w:val="ListParagraph"/>
+        <w:numPr>
+          <w:ilvl w:val="2"/>
+          <w:numId w:val="1"/>
+        </w:numPr>
+      </w:pPr>
+      <w:r>
+        <w:t>Should load 15</w:t>
+      </w:r>
+    </w:p>
+    <w:p>
+      <w:pPr>
+        <w:pStyle w:val="ListParagraph"/>
+        <w:numPr>
+          <w:ilvl w:val="3"/>
+          <w:numId w:val="1"/>
+        </w:numPr>
+      </w:pPr>
+      <w:r>
+        <w:t>Variety: variety</w:t>
+      </w:r>
+    </w:p>
+    <w:p>
+      <w:pPr>
+        <w:pStyle w:val="ListParagraph"/>
+        <w:numPr>
+          <w:ilvl w:val="3"/>
+          <w:numId w:val="1"/>
+        </w:numPr>
+      </w:pPr>
+      <w:r>
+        <w:t>Count of wines in this variety: variety_count</w:t>
+      </w:r>
+    </w:p>
+    <w:p>
+      <w:pPr>
+        <w:pStyle w:val="ListParagraph"/>
+        <w:numPr>
+          <w:ilvl w:val="3"/>
+          <w:numId w:val="1"/>
+        </w:numPr>
+      </w:pPr>
+      <w:r>
+        <w:t>Number of wineries that have this variety: winery_count</w:t>
+      </w:r>
+    </w:p>
+    <w:p>
+      <w:pPr>
+        <w:pStyle w:val="ListParagraph"/>
+        <w:numPr>
+          <w:ilvl w:val="3"/>
+          <w:numId w:val="1"/>
+        </w:numPr>
+      </w:pPr>
+      <w:r>
+        <w:t>Lowest vintage year: vintage_low</w:t>
+      </w:r>
+    </w:p>
+    <w:p>
+      <w:pPr>
+        <w:pStyle w:val="ListParagraph"/>
+        <w:numPr>
+          <w:ilvl w:val="3"/>
+          <w:numId w:val="1"/>
+        </w:numPr>
+      </w:pPr>
+      <w:r>
+        <w:t>Highest vintage year: vintage_high</w:t>
+      </w:r>
+    </w:p>
+    <w:p/>
+    <w:p>
+      <w:pPr>
+        <w:pStyle w:val="ListParagraph"/>
+      </w:pPr>
     </w:p>
     <w:sectPr>
       <w:pgSz w:w="12240" w:h="15840"/>
@@ -664,7 +776,7 @@
         <w:ind w:left="2160" w:hanging="180"/>
       </w:pPr>
     </w:lvl>
-    <w:lvl w:ilvl="3" w:tplc="0409000F" w:tentative="1">
+    <w:lvl w:ilvl="3" w:tplc="0409000F">
       <w:start w:val="1"/>
       <w:numFmt w:val="decimal"/>
       <w:lvlText w:val="%4."/>
@@ -851,6 +963,7 @@
     <w:lsdException w:name="HTML Sample" w:semiHidden="1" w:unhideWhenUsed="1"/>
     <w:lsdException w:name="HTML Typewriter" w:semiHidden="1" w:unhideWhenUsed="1"/>
     <w:lsdException w:name="HTML Variable" w:semiHidden="1" w:unhideWhenUsed="1"/>
+    <w:lsdException w:name="Normal Table" w:semiHidden="1" w:unhideWhenUsed="1"/>
     <w:lsdException w:name="annotation subject" w:semiHidden="1" w:unhideWhenUsed="1"/>
     <w:lsdException w:name="No List" w:semiHidden="1" w:unhideWhenUsed="1"/>
     <w:lsdException w:name="Outline List 1" w:semiHidden="1" w:unhideWhenUsed="1"/>
@@ -897,8 +1010,10 @@
     <w:lsdException w:name="Table Subtle 2" w:semiHidden="1" w:unhideWhenUsed="1"/>
     <w:lsdException w:name="Table Web 1" w:semiHidden="1" w:unhideWhenUsed="1"/>
     <w:lsdException w:name="Table Web 2" w:semiHidden="1" w:unhideWhenUsed="1"/>
+    <w:lsdException w:name="Table Web 3" w:semiHidden="1" w:unhideWhenUsed="1"/>
     <w:lsdException w:name="Balloon Text" w:semiHidden="1" w:unhideWhenUsed="1"/>
     <w:lsdException w:name="Table Grid" w:uiPriority="39"/>
+    <w:lsdException w:name="Table Theme" w:semiHidden="1" w:unhideWhenUsed="1"/>
     <w:lsdException w:name="Placeholder Text" w:semiHidden="1"/>
     <w:lsdException w:name="No Spacing" w:uiPriority="1" w:qFormat="1"/>
     <w:lsdException w:name="Light Shading" w:uiPriority="60"/>

</xml_diff>